<commit_message>
update module: Dashboard + seed data
</commit_message>
<xml_diff>
--- a/Feedbacks-Admin.docx
+++ b/Feedbacks-Admin.docx
@@ -3,7 +3,17 @@
 <w:document xmlns:wpc="http://schemas.microsoft.com/office/word/2010/wordprocessingCanvas" xmlns:mc="http://schemas.openxmlformats.org/markup-compatibility/2006" xmlns:o="urn:schemas-microsoft-com:office:office" xmlns:r="http://schemas.openxmlformats.org/officeDocument/2006/relationships" xmlns:m="http://schemas.openxmlformats.org/officeDocument/2006/math" xmlns:v="urn:schemas-microsoft-com:vml" xmlns:wp14="http://schemas.microsoft.com/office/word/2010/wordprocessingDrawing" xmlns:wp="http://schemas.openxmlformats.org/drawingml/2006/wordprocessingDrawing" xmlns:w="http://schemas.openxmlformats.org/wordprocessingml/2006/main" xmlns:w14="http://schemas.microsoft.com/office/word/2010/wordml" xmlns:w10="urn:schemas-microsoft-com:office:word" xmlns:w15="http://schemas.microsoft.com/office/word/2012/wordml" xmlns:wpg="http://schemas.microsoft.com/office/word/2010/wordprocessingGroup" xmlns:wpi="http://schemas.microsoft.com/office/word/2010/wordprocessingInk" xmlns:wne="http://schemas.microsoft.com/office/word/2006/wordml" xmlns:wps="http://schemas.microsoft.com/office/word/2010/wordprocessingShape" xmlns:wpsCustomData="http://www.wps.cn/officeDocument/2013/wpsCustomData" mc:Ignorable="w14 w15 wp14">
   <w:body>
     <w:p>
-      <w:r>
+      <w:pPr>
+        <w:rPr>
+          <w:highlight w:val="none"/>
+          <w:shd w:val="clear" w:color="auto" w:fill="auto"/>
+        </w:rPr>
+      </w:pPr>
+      <w:r>
+        <w:rPr>
+          <w:highlight w:val="none"/>
+          <w:shd w:val="clear" w:color="auto" w:fill="auto"/>
+        </w:rPr>
         <w:drawing>
           <wp:inline distT="0" distB="0" distL="114300" distR="114300">
             <wp:extent cx="5268595" cy="2725420"/>
@@ -47,9 +57,26 @@
         </w:drawing>
       </w:r>
     </w:p>
-    <w:p/>
-    <w:p>
-      <w:r>
+    <w:p>
+      <w:pPr>
+        <w:rPr>
+          <w:highlight w:val="none"/>
+          <w:shd w:val="clear" w:color="auto" w:fill="auto"/>
+        </w:rPr>
+      </w:pPr>
+    </w:p>
+    <w:p>
+      <w:pPr>
+        <w:rPr>
+          <w:highlight w:val="none"/>
+          <w:shd w:val="clear" w:color="auto" w:fill="auto"/>
+        </w:rPr>
+      </w:pPr>
+      <w:r>
+        <w:rPr>
+          <w:highlight w:val="none"/>
+          <w:shd w:val="clear" w:color="auto" w:fill="auto"/>
+        </w:rPr>
         <w:drawing>
           <wp:inline distT="0" distB="0" distL="114300" distR="114300">
             <wp:extent cx="3200400" cy="1514475"/>
@@ -93,18 +120,31 @@
         </w:drawing>
       </w:r>
     </w:p>
-    <w:p/>
+    <w:p>
+      <w:pPr>
+        <w:rPr>
+          <w:highlight w:val="none"/>
+          <w:shd w:val="clear" w:color="auto" w:fill="auto"/>
+        </w:rPr>
+      </w:pPr>
+    </w:p>
     <w:p>
       <w:pPr>
         <w:pBdr>
           <w:bottom w:val="single" w:color="auto" w:sz="4" w:space="0"/>
         </w:pBdr>
+        <w:rPr>
+          <w:highlight w:val="none"/>
+          <w:shd w:val="clear" w:color="auto" w:fill="auto"/>
+        </w:rPr>
       </w:pPr>
     </w:p>
     <w:p>
       <w:pPr>
         <w:rPr>
           <w:rFonts w:hint="default"/>
+          <w:highlight w:val="none"/>
+          <w:shd w:val="clear" w:color="auto" w:fill="auto"/>
           <w:lang w:val="en-US"/>
         </w:rPr>
       </w:pPr>
@@ -113,12 +153,16 @@
       <w:pPr>
         <w:rPr>
           <w:rFonts w:hint="default"/>
+          <w:highlight w:val="none"/>
+          <w:shd w:val="clear" w:color="auto" w:fill="auto"/>
           <w:lang w:val="en-US"/>
         </w:rPr>
       </w:pPr>
       <w:r>
         <w:rPr>
           <w:rFonts w:hint="default"/>
+          <w:highlight w:val="none"/>
+          <w:shd w:val="clear" w:color="auto" w:fill="auto"/>
           <w:lang w:val="en-US"/>
         </w:rPr>
         <w:t>Feedbacks:</w:t>
@@ -128,6 +172,8 @@
       <w:pPr>
         <w:rPr>
           <w:rFonts w:hint="default"/>
+          <w:highlight w:val="none"/>
+          <w:shd w:val="clear" w:color="auto" w:fill="auto"/>
           <w:lang w:val="en-US"/>
         </w:rPr>
       </w:pPr>
@@ -140,12 +186,16 @@
         </w:numPr>
         <w:rPr>
           <w:rFonts w:hint="default"/>
+          <w:highlight w:val="none"/>
+          <w:shd w:val="clear" w:color="auto" w:fill="auto"/>
           <w:lang w:val="en-US"/>
         </w:rPr>
       </w:pPr>
       <w:r>
         <w:rPr>
           <w:rFonts w:hint="default"/>
+          <w:highlight w:val="none"/>
+          <w:shd w:val="clear" w:color="auto" w:fill="auto"/>
           <w:lang w:val="en-US"/>
         </w:rPr>
         <w:t>Halls</w:t>
@@ -160,12 +210,16 @@
         <w:ind w:left="720" w:leftChars="0" w:firstLine="0" w:firstLineChars="0"/>
         <w:rPr>
           <w:rFonts w:hint="default"/>
+          <w:highlight w:val="none"/>
+          <w:shd w:val="clear" w:color="auto" w:fill="auto"/>
           <w:lang w:val="en-US"/>
         </w:rPr>
       </w:pPr>
       <w:r>
         <w:rPr>
           <w:rFonts w:hint="default"/>
+          <w:highlight w:val="none"/>
+          <w:shd w:val="clear" w:color="auto" w:fill="auto"/>
           <w:lang w:val="en-US"/>
         </w:rPr>
         <w:t>Thuộc tính Status không có trong API lúc Add và Update</w:t>
@@ -179,12 +233,16 @@
         <w:ind w:left="720" w:leftChars="0"/>
         <w:rPr>
           <w:rFonts w:hint="default"/>
+          <w:highlight w:val="none"/>
+          <w:shd w:val="clear" w:color="auto" w:fill="auto"/>
           <w:lang w:val="en-US"/>
         </w:rPr>
       </w:pPr>
       <w:r>
         <w:rPr>
           <w:rFonts w:hint="default"/>
+          <w:highlight w:val="none"/>
+          <w:shd w:val="clear" w:color="auto" w:fill="auto"/>
           <w:lang w:val="en-US"/>
         </w:rPr>
         <w:t>---</w:t>
@@ -199,12 +257,16 @@
         <w:ind w:left="720" w:leftChars="0" w:firstLine="0" w:firstLineChars="0"/>
         <w:rPr>
           <w:rFonts w:hint="default"/>
+          <w:highlight w:val="none"/>
+          <w:shd w:val="clear" w:color="auto" w:fill="auto"/>
           <w:lang w:val="en-US"/>
         </w:rPr>
       </w:pPr>
       <w:r>
         <w:rPr>
           <w:rFonts w:hint="default"/>
+          <w:highlight w:val="none"/>
+          <w:shd w:val="clear" w:color="auto" w:fill="auto"/>
           <w:lang w:val="en-US"/>
         </w:rPr>
         <w:t xml:space="preserve">Lúc tạo Halls không cần nhập số Seat mà để backend tính à? </w:t>
@@ -217,6 +279,8 @@
         </w:numPr>
         <w:rPr>
           <w:rFonts w:hint="default"/>
+          <w:highlight w:val="none"/>
+          <w:shd w:val="clear" w:color="auto" w:fill="auto"/>
           <w:lang w:val="en-US"/>
         </w:rPr>
       </w:pPr>
@@ -228,6 +292,8 @@
         </w:numPr>
         <w:rPr>
           <w:rFonts w:hint="default"/>
+          <w:highlight w:val="none"/>
+          <w:shd w:val="clear" w:color="auto" w:fill="auto"/>
           <w:lang w:val="en-US"/>
         </w:rPr>
       </w:pPr>
@@ -239,12 +305,16 @@
         </w:numPr>
         <w:rPr>
           <w:rFonts w:hint="default"/>
+          <w:highlight w:val="none"/>
+          <w:shd w:val="clear" w:color="auto" w:fill="auto"/>
           <w:lang w:val="en-US"/>
         </w:rPr>
       </w:pPr>
       <w:r>
         <w:rPr>
           <w:rFonts w:hint="default"/>
+          <w:highlight w:val="none"/>
+          <w:shd w:val="clear" w:color="auto" w:fill="auto"/>
           <w:lang w:val="en-US"/>
         </w:rPr>
         <w:t>Prompt:</w:t>
@@ -258,12 +328,16 @@
         </w:numPr>
         <w:rPr>
           <w:rFonts w:hint="default"/>
+          <w:highlight w:val="none"/>
+          <w:shd w:val="clear" w:color="auto" w:fill="auto"/>
           <w:lang w:val="en-US"/>
         </w:rPr>
       </w:pPr>
       <w:r>
         <w:rPr>
           <w:rFonts w:hint="default"/>
+          <w:highlight w:val="none"/>
+          <w:shd w:val="clear" w:color="auto" w:fill="auto"/>
           <w:lang w:val="en-US"/>
         </w:rPr>
         <w:t>Showtimes module chưa có màn hình update hả?</w:t>
@@ -277,12 +351,16 @@
         </w:numPr>
         <w:rPr>
           <w:rFonts w:hint="default"/>
+          <w:highlight w:val="none"/>
+          <w:shd w:val="clear" w:color="auto" w:fill="auto"/>
           <w:lang w:val="en-US"/>
         </w:rPr>
       </w:pPr>
       <w:r>
         <w:rPr>
           <w:rFonts w:hint="default"/>
+          <w:highlight w:val="none"/>
+          <w:shd w:val="clear" w:color="auto" w:fill="auto"/>
           <w:lang w:val="en-US"/>
         </w:rPr>
         <w:t>Nếu có Batch Create Showtimes module rồi thì có cần Showtimes module thêm không?</w:t>
@@ -295,6 +373,8 @@
         </w:numPr>
         <w:rPr>
           <w:rFonts w:hint="default"/>
+          <w:highlight w:val="none"/>
+          <w:shd w:val="clear" w:color="auto" w:fill="auto"/>
           <w:lang w:val="en-US"/>
         </w:rPr>
       </w:pPr>
@@ -306,6 +386,8 @@
         </w:numPr>
         <w:rPr>
           <w:rFonts w:hint="default"/>
+          <w:highlight w:val="none"/>
+          <w:shd w:val="clear" w:color="auto" w:fill="auto"/>
           <w:lang w:val="en-US"/>
         </w:rPr>
       </w:pPr>
@@ -317,6 +399,8 @@
         </w:numPr>
         <w:rPr>
           <w:rFonts w:hint="default"/>
+          <w:highlight w:val="none"/>
+          <w:shd w:val="clear" w:color="auto" w:fill="auto"/>
           <w:lang w:val="en-US"/>
         </w:rPr>
       </w:pPr>
@@ -333,57 +417,68 @@
         <w:ind w:left="0" w:right="0" w:firstLine="0"/>
         <w:rPr>
           <w:rFonts w:ascii="Segoe UI" w:hAnsi="Segoe UI" w:eastAsia="Segoe UI" w:cs="Segoe UI"/>
-          <w:i w:val="0"/>
-          <w:iCs w:val="0"/>
-          <w:caps w:val="0"/>
-          <w:color w:val="CCCCCC"/>
-          <w:spacing w:val="0"/>
-          <w:sz w:val="15"/>
-          <w:szCs w:val="15"/>
-        </w:rPr>
-      </w:pPr>
-      <w:r>
-        <w:rPr>
-          <w:rFonts w:hint="default" w:ascii="Segoe UI" w:hAnsi="Segoe UI" w:eastAsia="Segoe UI" w:cs="Segoe UI"/>
-          <w:i w:val="0"/>
-          <w:iCs w:val="0"/>
-          <w:caps w:val="0"/>
-          <w:color w:val="CCCCCC"/>
-          <w:spacing w:val="0"/>
-          <w:sz w:val="15"/>
-          <w:szCs w:val="15"/>
-          <w:shd w:val="clear" w:fill="181818"/>
-        </w:rPr>
-        <w:t>1. </w:t>
-      </w:r>
-      <w:r>
-        <w:rPr>
-          <w:rStyle w:val="6"/>
-          <w:rFonts w:hint="default" w:ascii="Segoe UI" w:hAnsi="Segoe UI" w:eastAsia="Segoe UI" w:cs="Segoe UI"/>
           <w:b/>
           <w:bCs/>
           <w:i w:val="0"/>
           <w:iCs w:val="0"/>
           <w:caps w:val="0"/>
-          <w:color w:val="CCCCCC"/>
-          <w:spacing w:val="0"/>
-          <w:sz w:val="15"/>
-          <w:szCs w:val="15"/>
-          <w:shd w:val="clear" w:fill="181818"/>
+          <w:color w:val="auto"/>
+          <w:spacing w:val="0"/>
+          <w:sz w:val="15"/>
+          <w:szCs w:val="15"/>
+          <w:highlight w:val="none"/>
+          <w:shd w:val="clear" w:color="auto" w:fill="auto"/>
+        </w:rPr>
+      </w:pPr>
+      <w:r>
+        <w:rPr>
+          <w:rFonts w:hint="default" w:ascii="Segoe UI" w:hAnsi="Segoe UI" w:eastAsia="Segoe UI" w:cs="Segoe UI"/>
+          <w:b/>
+          <w:bCs/>
+          <w:i w:val="0"/>
+          <w:iCs w:val="0"/>
+          <w:caps w:val="0"/>
+          <w:color w:val="auto"/>
+          <w:spacing w:val="0"/>
+          <w:sz w:val="15"/>
+          <w:szCs w:val="15"/>
+          <w:highlight w:val="none"/>
+          <w:shd w:val="clear" w:color="auto" w:fill="auto"/>
+        </w:rPr>
+        <w:t>1. </w:t>
+      </w:r>
+      <w:r>
+        <w:rPr>
+          <w:rStyle w:val="6"/>
+          <w:rFonts w:hint="default" w:ascii="Segoe UI" w:hAnsi="Segoe UI" w:eastAsia="Segoe UI" w:cs="Segoe UI"/>
+          <w:b/>
+          <w:bCs/>
+          <w:i w:val="0"/>
+          <w:iCs w:val="0"/>
+          <w:caps w:val="0"/>
+          <w:color w:val="auto"/>
+          <w:spacing w:val="0"/>
+          <w:sz w:val="15"/>
+          <w:szCs w:val="15"/>
+          <w:highlight w:val="none"/>
+          <w:shd w:val="clear" w:color="auto" w:fill="auto"/>
         </w:rPr>
         <w:t>Genres</w:t>
       </w:r>
       <w:r>
         <w:rPr>
           <w:rFonts w:hint="default" w:ascii="Segoe UI" w:hAnsi="Segoe UI" w:eastAsia="Segoe UI" w:cs="Segoe UI"/>
-          <w:i w:val="0"/>
-          <w:iCs w:val="0"/>
-          <w:caps w:val="0"/>
-          <w:color w:val="CCCCCC"/>
-          <w:spacing w:val="0"/>
-          <w:sz w:val="15"/>
-          <w:szCs w:val="15"/>
-          <w:shd w:val="clear" w:fill="181818"/>
+          <w:b/>
+          <w:bCs/>
+          <w:i w:val="0"/>
+          <w:iCs w:val="0"/>
+          <w:caps w:val="0"/>
+          <w:color w:val="auto"/>
+          <w:spacing w:val="0"/>
+          <w:sz w:val="15"/>
+          <w:szCs w:val="15"/>
+          <w:highlight w:val="none"/>
+          <w:shd w:val="clear" w:color="auto" w:fill="auto"/>
         </w:rPr>
         <w:t> - Quản lý thể loại phim</w:t>
       </w:r>
@@ -400,6 +495,10 @@
         <w:suppressLineNumbers w:val="0"/>
         <w:spacing w:before="0" w:beforeAutospacing="1" w:after="0" w:afterAutospacing="1"/>
         <w:ind w:left="720" w:hanging="360"/>
+        <w:rPr>
+          <w:highlight w:val="none"/>
+          <w:shd w:val="clear" w:color="auto" w:fill="auto"/>
+        </w:rPr>
       </w:pPr>
       <w:r>
         <w:rPr>
@@ -412,8 +511,9 @@
           <w:spacing w:val="0"/>
           <w:sz w:val="14"/>
           <w:szCs w:val="14"/>
+          <w:highlight w:val="none"/>
           <w:bdr w:val="none" w:color="auto" w:sz="0" w:space="0"/>
-          <w:shd w:val="clear" w:fill="3C3C3C"/>
+          <w:shd w:val="clear" w:color="auto" w:fill="auto"/>
         </w:rPr>
         <w:t>GET /genres</w:t>
       </w:r>
@@ -427,7 +527,8 @@
           <w:spacing w:val="0"/>
           <w:sz w:val="15"/>
           <w:szCs w:val="15"/>
-          <w:shd w:val="clear" w:fill="181818"/>
+          <w:highlight w:val="none"/>
+          <w:shd w:val="clear" w:color="auto" w:fill="auto"/>
         </w:rPr>
         <w:t> - Lấy danh sách thể loại</w:t>
       </w:r>
@@ -444,6 +545,10 @@
         <w:suppressLineNumbers w:val="0"/>
         <w:spacing w:before="0" w:beforeAutospacing="1" w:after="0" w:afterAutospacing="1"/>
         <w:ind w:left="720" w:hanging="360"/>
+        <w:rPr>
+          <w:highlight w:val="none"/>
+          <w:shd w:val="clear" w:color="auto" w:fill="auto"/>
+        </w:rPr>
       </w:pPr>
       <w:r>
         <w:rPr>
@@ -456,8 +561,9 @@
           <w:spacing w:val="0"/>
           <w:sz w:val="14"/>
           <w:szCs w:val="14"/>
+          <w:highlight w:val="none"/>
           <w:bdr w:val="none" w:color="auto" w:sz="0" w:space="0"/>
-          <w:shd w:val="clear" w:fill="3C3C3C"/>
+          <w:shd w:val="clear" w:color="auto" w:fill="auto"/>
         </w:rPr>
         <w:t>POST /genres</w:t>
       </w:r>
@@ -471,7 +577,8 @@
           <w:spacing w:val="0"/>
           <w:sz w:val="15"/>
           <w:szCs w:val="15"/>
-          <w:shd w:val="clear" w:fill="181818"/>
+          <w:highlight w:val="none"/>
+          <w:shd w:val="clear" w:color="auto" w:fill="auto"/>
         </w:rPr>
         <w:t> - Tạo thể loại mới</w:t>
       </w:r>
@@ -488,6 +595,10 @@
         <w:suppressLineNumbers w:val="0"/>
         <w:spacing w:before="0" w:beforeAutospacing="1" w:after="0" w:afterAutospacing="1"/>
         <w:ind w:left="720" w:hanging="360"/>
+        <w:rPr>
+          <w:highlight w:val="none"/>
+          <w:shd w:val="clear" w:color="auto" w:fill="auto"/>
+        </w:rPr>
       </w:pPr>
       <w:r>
         <w:rPr>
@@ -500,8 +611,9 @@
           <w:spacing w:val="0"/>
           <w:sz w:val="14"/>
           <w:szCs w:val="14"/>
+          <w:highlight w:val="none"/>
           <w:bdr w:val="none" w:color="auto" w:sz="0" w:space="0"/>
-          <w:shd w:val="clear" w:fill="3C3C3C"/>
+          <w:shd w:val="clear" w:color="auto" w:fill="auto"/>
         </w:rPr>
         <w:t>PUT /genres/{genreId}</w:t>
       </w:r>
@@ -515,7 +627,8 @@
           <w:spacing w:val="0"/>
           <w:sz w:val="15"/>
           <w:szCs w:val="15"/>
-          <w:shd w:val="clear" w:fill="181818"/>
+          <w:highlight w:val="none"/>
+          <w:shd w:val="clear" w:color="auto" w:fill="auto"/>
         </w:rPr>
         <w:t> - Cập nhật thể loại</w:t>
       </w:r>
@@ -532,6 +645,10 @@
         <w:suppressLineNumbers w:val="0"/>
         <w:spacing w:before="0" w:beforeAutospacing="1" w:after="0" w:afterAutospacing="1"/>
         <w:ind w:left="720" w:hanging="360"/>
+        <w:rPr>
+          <w:highlight w:val="none"/>
+          <w:shd w:val="clear" w:color="auto" w:fill="auto"/>
+        </w:rPr>
       </w:pPr>
       <w:r>
         <w:rPr>
@@ -544,8 +661,9 @@
           <w:spacing w:val="0"/>
           <w:sz w:val="14"/>
           <w:szCs w:val="14"/>
+          <w:highlight w:val="none"/>
           <w:bdr w:val="none" w:color="auto" w:sz="0" w:space="0"/>
-          <w:shd w:val="clear" w:fill="3C3C3C"/>
+          <w:shd w:val="clear" w:color="auto" w:fill="auto"/>
         </w:rPr>
         <w:t>DELETE /genres/{genreId}</w:t>
       </w:r>
@@ -559,7 +677,8 @@
           <w:spacing w:val="0"/>
           <w:sz w:val="15"/>
           <w:szCs w:val="15"/>
-          <w:shd w:val="clear" w:fill="181818"/>
+          <w:highlight w:val="none"/>
+          <w:shd w:val="clear" w:color="auto" w:fill="auto"/>
         </w:rPr>
         <w:t> - Xóa thể loại</w:t>
       </w:r>
@@ -583,19 +702,22 @@
           <w:spacing w:val="0"/>
           <w:sz w:val="15"/>
           <w:szCs w:val="15"/>
-        </w:rPr>
-      </w:pPr>
-      <w:r>
-        <w:rPr>
-          <w:rFonts w:hint="default" w:ascii="Segoe UI" w:hAnsi="Segoe UI" w:eastAsia="Segoe UI" w:cs="Segoe UI"/>
-          <w:i w:val="0"/>
-          <w:iCs w:val="0"/>
-          <w:caps w:val="0"/>
-          <w:color w:val="CCCCCC"/>
-          <w:spacing w:val="0"/>
-          <w:sz w:val="15"/>
-          <w:szCs w:val="15"/>
-          <w:shd w:val="clear" w:fill="181818"/>
+          <w:highlight w:val="none"/>
+          <w:shd w:val="clear" w:color="auto" w:fill="auto"/>
+        </w:rPr>
+      </w:pPr>
+      <w:r>
+        <w:rPr>
+          <w:rFonts w:hint="default" w:ascii="Segoe UI" w:hAnsi="Segoe UI" w:eastAsia="Segoe UI" w:cs="Segoe UI"/>
+          <w:i w:val="0"/>
+          <w:iCs w:val="0"/>
+          <w:caps w:val="0"/>
+          <w:color w:val="CCCCCC"/>
+          <w:spacing w:val="0"/>
+          <w:sz w:val="15"/>
+          <w:szCs w:val="15"/>
+          <w:highlight w:val="none"/>
+          <w:shd w:val="clear" w:color="auto" w:fill="auto"/>
         </w:rPr>
         <w:t>2. </w:t>
       </w:r>
@@ -612,7 +734,8 @@
           <w:spacing w:val="0"/>
           <w:sz w:val="15"/>
           <w:szCs w:val="15"/>
-          <w:shd w:val="clear" w:fill="181818"/>
+          <w:highlight w:val="none"/>
+          <w:shd w:val="clear" w:color="auto" w:fill="auto"/>
         </w:rPr>
         <w:t>Movie Releases</w:t>
       </w:r>
@@ -626,7 +749,8 @@
           <w:spacing w:val="0"/>
           <w:sz w:val="15"/>
           <w:szCs w:val="15"/>
-          <w:shd w:val="clear" w:fill="181818"/>
+          <w:highlight w:val="none"/>
+          <w:shd w:val="clear" w:color="auto" w:fill="auto"/>
         </w:rPr>
         <w:t> - Quản lý lịch phát hành</w:t>
       </w:r>
@@ -643,6 +767,10 @@
         <w:suppressLineNumbers w:val="0"/>
         <w:spacing w:before="0" w:beforeAutospacing="1" w:after="0" w:afterAutospacing="1"/>
         <w:ind w:left="720" w:hanging="360"/>
+        <w:rPr>
+          <w:highlight w:val="none"/>
+          <w:shd w:val="clear" w:color="auto" w:fill="auto"/>
+        </w:rPr>
       </w:pPr>
       <w:r>
         <w:rPr>
@@ -655,8 +783,9 @@
           <w:spacing w:val="0"/>
           <w:sz w:val="14"/>
           <w:szCs w:val="14"/>
+          <w:highlight w:val="none"/>
           <w:bdr w:val="none" w:color="auto" w:sz="0" w:space="0"/>
-          <w:shd w:val="clear" w:fill="3C3C3C"/>
+          <w:shd w:val="clear" w:color="auto" w:fill="auto"/>
         </w:rPr>
         <w:t>GET /movies/{movieId}/releases</w:t>
       </w:r>
@@ -670,7 +799,8 @@
           <w:spacing w:val="0"/>
           <w:sz w:val="15"/>
           <w:szCs w:val="15"/>
-          <w:shd w:val="clear" w:fill="181818"/>
+          <w:highlight w:val="none"/>
+          <w:shd w:val="clear" w:color="auto" w:fill="auto"/>
         </w:rPr>
         <w:t> - Xem lịch phát hành của phim</w:t>
       </w:r>
@@ -687,6 +817,10 @@
         <w:suppressLineNumbers w:val="0"/>
         <w:spacing w:before="0" w:beforeAutospacing="1" w:after="0" w:afterAutospacing="1"/>
         <w:ind w:left="720" w:hanging="360"/>
+        <w:rPr>
+          <w:highlight w:val="none"/>
+          <w:shd w:val="clear" w:color="auto" w:fill="auto"/>
+        </w:rPr>
       </w:pPr>
       <w:r>
         <w:rPr>
@@ -699,8 +833,9 @@
           <w:spacing w:val="0"/>
           <w:sz w:val="14"/>
           <w:szCs w:val="14"/>
+          <w:highlight w:val="none"/>
           <w:bdr w:val="none" w:color="auto" w:sz="0" w:space="0"/>
-          <w:shd w:val="clear" w:fill="3C3C3C"/>
+          <w:shd w:val="clear" w:color="auto" w:fill="auto"/>
         </w:rPr>
         <w:t>POST /movie-releases</w:t>
       </w:r>
@@ -714,7 +849,8 @@
           <w:spacing w:val="0"/>
           <w:sz w:val="15"/>
           <w:szCs w:val="15"/>
-          <w:shd w:val="clear" w:fill="181818"/>
+          <w:highlight w:val="none"/>
+          <w:shd w:val="clear" w:color="auto" w:fill="auto"/>
         </w:rPr>
         <w:t> - Tạo lịch phát hành mới</w:t>
       </w:r>
@@ -731,6 +867,10 @@
         <w:suppressLineNumbers w:val="0"/>
         <w:spacing w:before="0" w:beforeAutospacing="1" w:after="0" w:afterAutospacing="1"/>
         <w:ind w:left="720" w:hanging="360"/>
+        <w:rPr>
+          <w:highlight w:val="none"/>
+          <w:shd w:val="clear" w:color="auto" w:fill="auto"/>
+        </w:rPr>
       </w:pPr>
       <w:r>
         <w:rPr>
@@ -743,8 +883,9 @@
           <w:spacing w:val="0"/>
           <w:sz w:val="14"/>
           <w:szCs w:val="14"/>
+          <w:highlight w:val="none"/>
           <w:bdr w:val="none" w:color="auto" w:sz="0" w:space="0"/>
-          <w:shd w:val="clear" w:fill="3C3C3C"/>
+          <w:shd w:val="clear" w:color="auto" w:fill="auto"/>
         </w:rPr>
         <w:t>PUT /movie-releases/{movieReleaseId}</w:t>
       </w:r>
@@ -758,7 +899,8 @@
           <w:spacing w:val="0"/>
           <w:sz w:val="15"/>
           <w:szCs w:val="15"/>
-          <w:shd w:val="clear" w:fill="181818"/>
+          <w:highlight w:val="none"/>
+          <w:shd w:val="clear" w:color="auto" w:fill="auto"/>
         </w:rPr>
         <w:t> - Cập nhật lịch phát hành</w:t>
       </w:r>
@@ -775,6 +917,10 @@
         <w:suppressLineNumbers w:val="0"/>
         <w:spacing w:before="0" w:beforeAutospacing="1" w:after="0" w:afterAutospacing="1"/>
         <w:ind w:left="720" w:hanging="360"/>
+        <w:rPr>
+          <w:highlight w:val="none"/>
+          <w:shd w:val="clear" w:color="auto" w:fill="auto"/>
+        </w:rPr>
       </w:pPr>
       <w:r>
         <w:rPr>
@@ -787,8 +933,9 @@
           <w:spacing w:val="0"/>
           <w:sz w:val="14"/>
           <w:szCs w:val="14"/>
+          <w:highlight w:val="none"/>
           <w:bdr w:val="none" w:color="auto" w:sz="0" w:space="0"/>
-          <w:shd w:val="clear" w:fill="3C3C3C"/>
+          <w:shd w:val="clear" w:color="auto" w:fill="auto"/>
         </w:rPr>
         <w:t>DELETE /movie-releases/{movieReleaseId}</w:t>
       </w:r>
@@ -802,7 +949,8 @@
           <w:spacing w:val="0"/>
           <w:sz w:val="15"/>
           <w:szCs w:val="15"/>
-          <w:shd w:val="clear" w:fill="181818"/>
+          <w:highlight w:val="none"/>
+          <w:shd w:val="clear" w:color="auto" w:fill="auto"/>
         </w:rPr>
         <w:t> - Xóa lịch phát hành</w:t>
       </w:r>
@@ -826,19 +974,22 @@
           <w:spacing w:val="0"/>
           <w:sz w:val="15"/>
           <w:szCs w:val="15"/>
-        </w:rPr>
-      </w:pPr>
-      <w:r>
-        <w:rPr>
-          <w:rFonts w:hint="default" w:ascii="Segoe UI" w:hAnsi="Segoe UI" w:eastAsia="Segoe UI" w:cs="Segoe UI"/>
-          <w:i w:val="0"/>
-          <w:iCs w:val="0"/>
-          <w:caps w:val="0"/>
-          <w:color w:val="CCCCCC"/>
-          <w:spacing w:val="0"/>
-          <w:sz w:val="15"/>
-          <w:szCs w:val="15"/>
-          <w:shd w:val="clear" w:fill="181818"/>
+          <w:highlight w:val="none"/>
+          <w:shd w:val="clear" w:color="auto" w:fill="auto"/>
+        </w:rPr>
+      </w:pPr>
+      <w:r>
+        <w:rPr>
+          <w:rFonts w:hint="default" w:ascii="Segoe UI" w:hAnsi="Segoe UI" w:eastAsia="Segoe UI" w:cs="Segoe UI"/>
+          <w:i w:val="0"/>
+          <w:iCs w:val="0"/>
+          <w:caps w:val="0"/>
+          <w:color w:val="CCCCCC"/>
+          <w:spacing w:val="0"/>
+          <w:sz w:val="15"/>
+          <w:szCs w:val="15"/>
+          <w:highlight w:val="none"/>
+          <w:shd w:val="clear" w:color="auto" w:fill="auto"/>
         </w:rPr>
         <w:t>3. </w:t>
       </w:r>
@@ -855,7 +1006,8 @@
           <w:spacing w:val="0"/>
           <w:sz w:val="15"/>
           <w:szCs w:val="15"/>
-          <w:shd w:val="clear" w:fill="181818"/>
+          <w:highlight w:val="none"/>
+          <w:shd w:val="clear" w:color="auto" w:fill="auto"/>
         </w:rPr>
         <w:t>Batch Create Showtimes</w:t>
       </w:r>
@@ -869,7 +1021,8 @@
           <w:spacing w:val="0"/>
           <w:sz w:val="15"/>
           <w:szCs w:val="15"/>
-          <w:shd w:val="clear" w:fill="181818"/>
+          <w:highlight w:val="none"/>
+          <w:shd w:val="clear" w:color="auto" w:fill="auto"/>
         </w:rPr>
         <w:t> - Tạo hàng loạt suất chiếu</w:t>
       </w:r>
@@ -886,6 +1039,10 @@
         <w:suppressLineNumbers w:val="0"/>
         <w:spacing w:before="0" w:beforeAutospacing="1" w:after="0" w:afterAutospacing="1"/>
         <w:ind w:left="720" w:hanging="360"/>
+        <w:rPr>
+          <w:highlight w:val="none"/>
+          <w:shd w:val="clear" w:color="auto" w:fill="auto"/>
+        </w:rPr>
       </w:pPr>
       <w:r>
         <w:rPr>
@@ -898,8 +1055,9 @@
           <w:spacing w:val="0"/>
           <w:sz w:val="14"/>
           <w:szCs w:val="14"/>
+          <w:highlight w:val="none"/>
           <w:bdr w:val="none" w:color="auto" w:sz="0" w:space="0"/>
-          <w:shd w:val="clear" w:fill="3C3C3C"/>
+          <w:shd w:val="clear" w:color="auto" w:fill="auto"/>
         </w:rPr>
         <w:t>POST /showtimes/batch</w:t>
       </w:r>
@@ -913,7 +1071,8 @@
           <w:spacing w:val="0"/>
           <w:sz w:val="15"/>
           <w:szCs w:val="15"/>
-          <w:shd w:val="clear" w:fill="181818"/>
+          <w:highlight w:val="none"/>
+          <w:shd w:val="clear" w:color="auto" w:fill="auto"/>
         </w:rPr>
         <w:t> - Tạo nhiều suất chiếu cùng lúc</w:t>
       </w:r>
@@ -930,18 +1089,23 @@
         <w:suppressLineNumbers w:val="0"/>
         <w:spacing w:before="0" w:beforeAutospacing="1" w:after="0" w:afterAutospacing="1"/>
         <w:ind w:left="720" w:hanging="360"/>
-      </w:pPr>
-      <w:r>
-        <w:rPr>
-          <w:rFonts w:hint="default" w:ascii="Segoe UI" w:hAnsi="Segoe UI" w:eastAsia="Segoe UI" w:cs="Segoe UI"/>
-          <w:i w:val="0"/>
-          <w:iCs w:val="0"/>
-          <w:caps w:val="0"/>
-          <w:color w:val="CCCCCC"/>
-          <w:spacing w:val="0"/>
-          <w:sz w:val="15"/>
-          <w:szCs w:val="15"/>
-          <w:shd w:val="clear" w:fill="181818"/>
+        <w:rPr>
+          <w:highlight w:val="none"/>
+          <w:shd w:val="clear" w:color="auto" w:fill="auto"/>
+        </w:rPr>
+      </w:pPr>
+      <w:r>
+        <w:rPr>
+          <w:rFonts w:hint="default" w:ascii="Segoe UI" w:hAnsi="Segoe UI" w:eastAsia="Segoe UI" w:cs="Segoe UI"/>
+          <w:i w:val="0"/>
+          <w:iCs w:val="0"/>
+          <w:caps w:val="0"/>
+          <w:color w:val="CCCCCC"/>
+          <w:spacing w:val="0"/>
+          <w:sz w:val="15"/>
+          <w:szCs w:val="15"/>
+          <w:highlight w:val="none"/>
+          <w:shd w:val="clear" w:color="auto" w:fill="auto"/>
         </w:rPr>
         <w:t>Schema: </w:t>
       </w:r>
@@ -956,8 +1120,9 @@
           <w:spacing w:val="0"/>
           <w:sz w:val="14"/>
           <w:szCs w:val="14"/>
+          <w:highlight w:val="none"/>
           <w:bdr w:val="none" w:color="auto" w:sz="0" w:space="0"/>
-          <w:shd w:val="clear" w:fill="3C3C3C"/>
+          <w:shd w:val="clear" w:color="auto" w:fill="auto"/>
         </w:rPr>
         <w:t>BatchCreateShowtimesInput</w:t>
       </w:r>
@@ -971,7 +1136,8 @@
           <w:spacing w:val="0"/>
           <w:sz w:val="15"/>
           <w:szCs w:val="15"/>
-          <w:shd w:val="clear" w:fill="181818"/>
+          <w:highlight w:val="none"/>
+          <w:shd w:val="clear" w:color="auto" w:fill="auto"/>
         </w:rPr>
         <w:t> với các field:</w:t>
       </w:r>
@@ -991,6 +1157,10 @@
         </w:tabs>
         <w:spacing w:before="0" w:beforeAutospacing="1" w:after="0" w:afterAutospacing="1"/>
         <w:ind w:left="1440" w:hanging="360"/>
+        <w:rPr>
+          <w:highlight w:val="none"/>
+          <w:shd w:val="clear" w:color="auto" w:fill="auto"/>
+        </w:rPr>
       </w:pPr>
       <w:r>
         <w:rPr>
@@ -1003,8 +1173,9 @@
           <w:spacing w:val="0"/>
           <w:sz w:val="14"/>
           <w:szCs w:val="14"/>
+          <w:highlight w:val="none"/>
           <w:bdr w:val="none" w:color="auto" w:sz="0" w:space="0"/>
-          <w:shd w:val="clear" w:fill="3C3C3C"/>
+          <w:shd w:val="clear" w:color="auto" w:fill="auto"/>
         </w:rPr>
         <w:t>movieId</w:t>
       </w:r>
@@ -1018,7 +1189,8 @@
           <w:spacing w:val="0"/>
           <w:sz w:val="15"/>
           <w:szCs w:val="15"/>
-          <w:shd w:val="clear" w:fill="181818"/>
+          <w:highlight w:val="none"/>
+          <w:shd w:val="clear" w:color="auto" w:fill="auto"/>
         </w:rPr>
         <w:t>, </w:t>
       </w:r>
@@ -1033,8 +1205,9 @@
           <w:spacing w:val="0"/>
           <w:sz w:val="14"/>
           <w:szCs w:val="14"/>
+          <w:highlight w:val="none"/>
           <w:bdr w:val="none" w:color="auto" w:sz="0" w:space="0"/>
-          <w:shd w:val="clear" w:fill="3C3C3C"/>
+          <w:shd w:val="clear" w:color="auto" w:fill="auto"/>
         </w:rPr>
         <w:t>movieReleaseId</w:t>
       </w:r>
@@ -1048,7 +1221,8 @@
           <w:spacing w:val="0"/>
           <w:sz w:val="15"/>
           <w:szCs w:val="15"/>
-          <w:shd w:val="clear" w:fill="181818"/>
+          <w:highlight w:val="none"/>
+          <w:shd w:val="clear" w:color="auto" w:fill="auto"/>
         </w:rPr>
         <w:t>, </w:t>
       </w:r>
@@ -1063,8 +1237,9 @@
           <w:spacing w:val="0"/>
           <w:sz w:val="14"/>
           <w:szCs w:val="14"/>
+          <w:highlight w:val="none"/>
           <w:bdr w:val="none" w:color="auto" w:sz="0" w:space="0"/>
-          <w:shd w:val="clear" w:fill="3C3C3C"/>
+          <w:shd w:val="clear" w:color="auto" w:fill="auto"/>
         </w:rPr>
         <w:t>cinemaId</w:t>
       </w:r>
@@ -1078,7 +1253,8 @@
           <w:spacing w:val="0"/>
           <w:sz w:val="15"/>
           <w:szCs w:val="15"/>
-          <w:shd w:val="clear" w:fill="181818"/>
+          <w:highlight w:val="none"/>
+          <w:shd w:val="clear" w:color="auto" w:fill="auto"/>
         </w:rPr>
         <w:t>, </w:t>
       </w:r>
@@ -1093,8 +1269,9 @@
           <w:spacing w:val="0"/>
           <w:sz w:val="14"/>
           <w:szCs w:val="14"/>
+          <w:highlight w:val="none"/>
           <w:bdr w:val="none" w:color="auto" w:sz="0" w:space="0"/>
-          <w:shd w:val="clear" w:fill="3C3C3C"/>
+          <w:shd w:val="clear" w:color="auto" w:fill="auto"/>
         </w:rPr>
         <w:t>hallId</w:t>
       </w:r>
@@ -1114,6 +1291,10 @@
         </w:tabs>
         <w:spacing w:before="0" w:beforeAutospacing="1" w:after="0" w:afterAutospacing="1"/>
         <w:ind w:left="1440" w:hanging="360"/>
+        <w:rPr>
+          <w:highlight w:val="none"/>
+          <w:shd w:val="clear" w:color="auto" w:fill="auto"/>
+        </w:rPr>
       </w:pPr>
       <w:r>
         <w:rPr>
@@ -1126,8 +1307,9 @@
           <w:spacing w:val="0"/>
           <w:sz w:val="14"/>
           <w:szCs w:val="14"/>
+          <w:highlight w:val="none"/>
           <w:bdr w:val="none" w:color="auto" w:sz="0" w:space="0"/>
-          <w:shd w:val="clear" w:fill="3C3C3C"/>
+          <w:shd w:val="clear" w:color="auto" w:fill="auto"/>
         </w:rPr>
         <w:t>startDate</w:t>
       </w:r>
@@ -1141,7 +1323,8 @@
           <w:spacing w:val="0"/>
           <w:sz w:val="15"/>
           <w:szCs w:val="15"/>
-          <w:shd w:val="clear" w:fill="181818"/>
+          <w:highlight w:val="none"/>
+          <w:shd w:val="clear" w:color="auto" w:fill="auto"/>
         </w:rPr>
         <w:t>, </w:t>
       </w:r>
@@ -1156,8 +1339,9 @@
           <w:spacing w:val="0"/>
           <w:sz w:val="14"/>
           <w:szCs w:val="14"/>
+          <w:highlight w:val="none"/>
           <w:bdr w:val="none" w:color="auto" w:sz="0" w:space="0"/>
-          <w:shd w:val="clear" w:fill="3C3C3C"/>
+          <w:shd w:val="clear" w:color="auto" w:fill="auto"/>
         </w:rPr>
         <w:t>endDate</w:t>
       </w:r>
@@ -1171,7 +1355,8 @@
           <w:spacing w:val="0"/>
           <w:sz w:val="15"/>
           <w:szCs w:val="15"/>
-          <w:shd w:val="clear" w:fill="181818"/>
+          <w:highlight w:val="none"/>
+          <w:shd w:val="clear" w:color="auto" w:fill="auto"/>
         </w:rPr>
         <w:t> (khoảng thời gian)</w:t>
       </w:r>
@@ -1191,6 +1376,10 @@
         </w:tabs>
         <w:spacing w:before="0" w:beforeAutospacing="1" w:after="0" w:afterAutospacing="1"/>
         <w:ind w:left="1440" w:hanging="360"/>
+        <w:rPr>
+          <w:highlight w:val="none"/>
+          <w:shd w:val="clear" w:color="auto" w:fill="auto"/>
+        </w:rPr>
       </w:pPr>
       <w:r>
         <w:rPr>
@@ -1203,8 +1392,9 @@
           <w:spacing w:val="0"/>
           <w:sz w:val="14"/>
           <w:szCs w:val="14"/>
+          <w:highlight w:val="none"/>
           <w:bdr w:val="none" w:color="auto" w:sz="0" w:space="0"/>
-          <w:shd w:val="clear" w:fill="3C3C3C"/>
+          <w:shd w:val="clear" w:color="auto" w:fill="auto"/>
         </w:rPr>
         <w:t>timeSlots[]</w:t>
       </w:r>
@@ -1218,7 +1408,8 @@
           <w:spacing w:val="0"/>
           <w:sz w:val="15"/>
           <w:szCs w:val="15"/>
-          <w:shd w:val="clear" w:fill="181818"/>
+          <w:highlight w:val="none"/>
+          <w:shd w:val="clear" w:color="auto" w:fill="auto"/>
         </w:rPr>
         <w:t> (các khung giờ: 9:00, 12:00, 15:00...)</w:t>
       </w:r>
@@ -1238,6 +1429,10 @@
         </w:tabs>
         <w:spacing w:before="0" w:beforeAutospacing="1" w:after="0" w:afterAutospacing="1"/>
         <w:ind w:left="1440" w:hanging="360"/>
+        <w:rPr>
+          <w:highlight w:val="none"/>
+          <w:shd w:val="clear" w:color="auto" w:fill="auto"/>
+        </w:rPr>
       </w:pPr>
       <w:r>
         <w:rPr>
@@ -1250,8 +1445,9 @@
           <w:spacing w:val="0"/>
           <w:sz w:val="14"/>
           <w:szCs w:val="14"/>
+          <w:highlight w:val="none"/>
           <w:bdr w:val="none" w:color="auto" w:sz="0" w:space="0"/>
-          <w:shd w:val="clear" w:fill="3C3C3C"/>
+          <w:shd w:val="clear" w:color="auto" w:fill="auto"/>
         </w:rPr>
         <w:t>repeatType</w:t>
       </w:r>
@@ -1265,7 +1461,8 @@
           <w:spacing w:val="0"/>
           <w:sz w:val="15"/>
           <w:szCs w:val="15"/>
-          <w:shd w:val="clear" w:fill="181818"/>
+          <w:highlight w:val="none"/>
+          <w:shd w:val="clear" w:color="auto" w:fill="auto"/>
         </w:rPr>
         <w:t> (DAILY, WEEKDAY, WEEKEND...)</w:t>
       </w:r>
@@ -1285,6 +1482,10 @@
         </w:tabs>
         <w:spacing w:before="0" w:beforeAutospacing="1" w:after="0" w:afterAutospacing="1"/>
         <w:ind w:left="1440" w:hanging="360"/>
+        <w:rPr>
+          <w:highlight w:val="none"/>
+          <w:shd w:val="clear" w:color="auto" w:fill="auto"/>
+        </w:rPr>
       </w:pPr>
       <w:r>
         <w:rPr>
@@ -1297,8 +1498,9 @@
           <w:spacing w:val="0"/>
           <w:sz w:val="14"/>
           <w:szCs w:val="14"/>
+          <w:highlight w:val="none"/>
           <w:bdr w:val="none" w:color="auto" w:sz="0" w:space="0"/>
-          <w:shd w:val="clear" w:fill="3C3C3C"/>
+          <w:shd w:val="clear" w:color="auto" w:fill="auto"/>
         </w:rPr>
         <w:t>weekdays[]</w:t>
       </w:r>
@@ -1312,7 +1514,8 @@
           <w:spacing w:val="0"/>
           <w:sz w:val="15"/>
           <w:szCs w:val="15"/>
-          <w:shd w:val="clear" w:fill="181818"/>
+          <w:highlight w:val="none"/>
+          <w:shd w:val="clear" w:color="auto" w:fill="auto"/>
         </w:rPr>
         <w:t> (thứ 2-7)</w:t>
       </w:r>
@@ -1336,19 +1539,22 @@
           <w:spacing w:val="0"/>
           <w:sz w:val="15"/>
           <w:szCs w:val="15"/>
-        </w:rPr>
-      </w:pPr>
-      <w:r>
-        <w:rPr>
-          <w:rFonts w:hint="default" w:ascii="Segoe UI" w:hAnsi="Segoe UI" w:eastAsia="Segoe UI" w:cs="Segoe UI"/>
-          <w:i w:val="0"/>
-          <w:iCs w:val="0"/>
-          <w:caps w:val="0"/>
-          <w:color w:val="CCCCCC"/>
-          <w:spacing w:val="0"/>
-          <w:sz w:val="15"/>
-          <w:szCs w:val="15"/>
-          <w:shd w:val="clear" w:fill="181818"/>
+          <w:highlight w:val="none"/>
+          <w:shd w:val="clear" w:color="auto" w:fill="auto"/>
+        </w:rPr>
+      </w:pPr>
+      <w:r>
+        <w:rPr>
+          <w:rFonts w:hint="default" w:ascii="Segoe UI" w:hAnsi="Segoe UI" w:eastAsia="Segoe UI" w:cs="Segoe UI"/>
+          <w:i w:val="0"/>
+          <w:iCs w:val="0"/>
+          <w:caps w:val="0"/>
+          <w:color w:val="CCCCCC"/>
+          <w:spacing w:val="0"/>
+          <w:sz w:val="15"/>
+          <w:szCs w:val="15"/>
+          <w:highlight w:val="none"/>
+          <w:shd w:val="clear" w:color="auto" w:fill="auto"/>
         </w:rPr>
         <w:t>4. </w:t>
       </w:r>
@@ -1365,7 +1571,8 @@
           <w:spacing w:val="0"/>
           <w:sz w:val="15"/>
           <w:szCs w:val="15"/>
-          <w:shd w:val="clear" w:fill="181818"/>
+          <w:highlight w:val="none"/>
+          <w:shd w:val="clear" w:color="auto" w:fill="auto"/>
         </w:rPr>
         <w:t>Seat Status Management</w:t>
       </w:r>
@@ -1379,7 +1586,8 @@
           <w:spacing w:val="0"/>
           <w:sz w:val="15"/>
           <w:szCs w:val="15"/>
-          <w:shd w:val="clear" w:fill="181818"/>
+          <w:highlight w:val="none"/>
+          <w:shd w:val="clear" w:color="auto" w:fill="auto"/>
         </w:rPr>
         <w:t> - Quản lý trạng thái ghế</w:t>
       </w:r>
@@ -1396,6 +1604,10 @@
         <w:suppressLineNumbers w:val="0"/>
         <w:spacing w:before="0" w:beforeAutospacing="1" w:after="0" w:afterAutospacing="1"/>
         <w:ind w:left="720" w:hanging="360"/>
+        <w:rPr>
+          <w:highlight w:val="none"/>
+          <w:shd w:val="clear" w:color="auto" w:fill="auto"/>
+        </w:rPr>
       </w:pPr>
       <w:r>
         <w:rPr>
@@ -1408,8 +1620,9 @@
           <w:spacing w:val="0"/>
           <w:sz w:val="14"/>
           <w:szCs w:val="14"/>
+          <w:highlight w:val="none"/>
           <w:bdr w:val="none" w:color="auto" w:sz="0" w:space="0"/>
-          <w:shd w:val="clear" w:fill="3C3C3C"/>
+          <w:shd w:val="clear" w:color="auto" w:fill="auto"/>
         </w:rPr>
         <w:t>PATCH /halls/seat/{seatId}/status</w:t>
       </w:r>
@@ -1423,7 +1636,8 @@
           <w:spacing w:val="0"/>
           <w:sz w:val="15"/>
           <w:szCs w:val="15"/>
-          <w:shd w:val="clear" w:fill="181818"/>
+          <w:highlight w:val="none"/>
+          <w:shd w:val="clear" w:color="auto" w:fill="auto"/>
         </w:rPr>
         <w:t> - Cập nhật trạng thái ghế</w:t>
       </w:r>
@@ -1440,18 +1654,23 @@
         <w:suppressLineNumbers w:val="0"/>
         <w:spacing w:before="0" w:beforeAutospacing="1" w:after="0" w:afterAutospacing="1"/>
         <w:ind w:left="720" w:hanging="360"/>
-      </w:pPr>
-      <w:r>
-        <w:rPr>
-          <w:rFonts w:hint="default" w:ascii="Segoe UI" w:hAnsi="Segoe UI" w:eastAsia="Segoe UI" w:cs="Segoe UI"/>
-          <w:i w:val="0"/>
-          <w:iCs w:val="0"/>
-          <w:caps w:val="0"/>
-          <w:color w:val="CCCCCC"/>
-          <w:spacing w:val="0"/>
-          <w:sz w:val="15"/>
-          <w:szCs w:val="15"/>
-          <w:shd w:val="clear" w:fill="181818"/>
+        <w:rPr>
+          <w:highlight w:val="none"/>
+          <w:shd w:val="clear" w:color="auto" w:fill="auto"/>
+        </w:rPr>
+      </w:pPr>
+      <w:r>
+        <w:rPr>
+          <w:rFonts w:hint="default" w:ascii="Segoe UI" w:hAnsi="Segoe UI" w:eastAsia="Segoe UI" w:cs="Segoe UI"/>
+          <w:i w:val="0"/>
+          <w:iCs w:val="0"/>
+          <w:caps w:val="0"/>
+          <w:color w:val="CCCCCC"/>
+          <w:spacing w:val="0"/>
+          <w:sz w:val="15"/>
+          <w:szCs w:val="15"/>
+          <w:highlight w:val="none"/>
+          <w:shd w:val="clear" w:color="auto" w:fill="auto"/>
         </w:rPr>
         <w:t>Các trạng thái: </w:t>
       </w:r>
@@ -1466,8 +1685,9 @@
           <w:spacing w:val="0"/>
           <w:sz w:val="14"/>
           <w:szCs w:val="14"/>
+          <w:highlight w:val="none"/>
           <w:bdr w:val="none" w:color="auto" w:sz="0" w:space="0"/>
-          <w:shd w:val="clear" w:fill="3C3C3C"/>
+          <w:shd w:val="clear" w:color="auto" w:fill="auto"/>
         </w:rPr>
         <w:t>ACTIVE</w:t>
       </w:r>
@@ -1481,7 +1701,8 @@
           <w:spacing w:val="0"/>
           <w:sz w:val="15"/>
           <w:szCs w:val="15"/>
-          <w:shd w:val="clear" w:fill="181818"/>
+          <w:highlight w:val="none"/>
+          <w:shd w:val="clear" w:color="auto" w:fill="auto"/>
         </w:rPr>
         <w:t>, </w:t>
       </w:r>
@@ -1496,8 +1717,9 @@
           <w:spacing w:val="0"/>
           <w:sz w:val="14"/>
           <w:szCs w:val="14"/>
+          <w:highlight w:val="none"/>
           <w:bdr w:val="none" w:color="auto" w:sz="0" w:space="0"/>
-          <w:shd w:val="clear" w:fill="3C3C3C"/>
+          <w:shd w:val="clear" w:color="auto" w:fill="auto"/>
         </w:rPr>
         <w:t>BROKEN</w:t>
       </w:r>
@@ -1511,7 +1733,8 @@
           <w:spacing w:val="0"/>
           <w:sz w:val="15"/>
           <w:szCs w:val="15"/>
-          <w:shd w:val="clear" w:fill="181818"/>
+          <w:highlight w:val="none"/>
+          <w:shd w:val="clear" w:color="auto" w:fill="auto"/>
         </w:rPr>
         <w:t>, </w:t>
       </w:r>
@@ -1526,8 +1749,9 @@
           <w:spacing w:val="0"/>
           <w:sz w:val="14"/>
           <w:szCs w:val="14"/>
+          <w:highlight w:val="none"/>
           <w:bdr w:val="none" w:color="auto" w:sz="0" w:space="0"/>
-          <w:shd w:val="clear" w:fill="3C3C3C"/>
+          <w:shd w:val="clear" w:color="auto" w:fill="auto"/>
         </w:rPr>
         <w:t>MAINTENANCE</w:t>
       </w:r>
@@ -1544,18 +1768,23 @@
         <w:suppressLineNumbers w:val="0"/>
         <w:spacing w:before="0" w:beforeAutospacing="1" w:after="0" w:afterAutospacing="1"/>
         <w:ind w:left="720" w:hanging="360"/>
-      </w:pPr>
-      <w:r>
-        <w:rPr>
-          <w:rFonts w:hint="default" w:ascii="Segoe UI" w:hAnsi="Segoe UI" w:eastAsia="Segoe UI" w:cs="Segoe UI"/>
-          <w:i w:val="0"/>
-          <w:iCs w:val="0"/>
-          <w:caps w:val="0"/>
-          <w:color w:val="CCCCCC"/>
-          <w:spacing w:val="0"/>
-          <w:sz w:val="15"/>
-          <w:szCs w:val="15"/>
-          <w:shd w:val="clear" w:fill="181818"/>
+        <w:rPr>
+          <w:highlight w:val="none"/>
+          <w:shd w:val="clear" w:color="auto" w:fill="auto"/>
+        </w:rPr>
+      </w:pPr>
+      <w:r>
+        <w:rPr>
+          <w:rFonts w:hint="default" w:ascii="Segoe UI" w:hAnsi="Segoe UI" w:eastAsia="Segoe UI" w:cs="Segoe UI"/>
+          <w:i w:val="0"/>
+          <w:iCs w:val="0"/>
+          <w:caps w:val="0"/>
+          <w:color w:val="CCCCCC"/>
+          <w:spacing w:val="0"/>
+          <w:sz w:val="15"/>
+          <w:szCs w:val="15"/>
+          <w:highlight w:val="none"/>
+          <w:shd w:val="clear" w:color="auto" w:fill="auto"/>
         </w:rPr>
         <w:t>Use case: Đánh dấu ghế hỏng khi bảo trì</w:t>
       </w:r>
@@ -1579,19 +1808,22 @@
           <w:spacing w:val="0"/>
           <w:sz w:val="15"/>
           <w:szCs w:val="15"/>
-        </w:rPr>
-      </w:pPr>
-      <w:r>
-        <w:rPr>
-          <w:rFonts w:hint="default" w:ascii="Segoe UI" w:hAnsi="Segoe UI" w:eastAsia="Segoe UI" w:cs="Segoe UI"/>
-          <w:i w:val="0"/>
-          <w:iCs w:val="0"/>
-          <w:caps w:val="0"/>
-          <w:color w:val="CCCCCC"/>
-          <w:spacing w:val="0"/>
-          <w:sz w:val="15"/>
-          <w:szCs w:val="15"/>
-          <w:shd w:val="clear" w:fill="181818"/>
+          <w:highlight w:val="none"/>
+          <w:shd w:val="clear" w:color="auto" w:fill="auto"/>
+        </w:rPr>
+      </w:pPr>
+      <w:r>
+        <w:rPr>
+          <w:rFonts w:hint="default" w:ascii="Segoe UI" w:hAnsi="Segoe UI" w:eastAsia="Segoe UI" w:cs="Segoe UI"/>
+          <w:i w:val="0"/>
+          <w:iCs w:val="0"/>
+          <w:caps w:val="0"/>
+          <w:color w:val="CCCCCC"/>
+          <w:spacing w:val="0"/>
+          <w:sz w:val="15"/>
+          <w:szCs w:val="15"/>
+          <w:highlight w:val="none"/>
+          <w:shd w:val="clear" w:color="auto" w:fill="auto"/>
         </w:rPr>
         <w:t>5. </w:t>
       </w:r>
@@ -1608,7 +1840,8 @@
           <w:spacing w:val="0"/>
           <w:sz w:val="15"/>
           <w:szCs w:val="15"/>
-          <w:shd w:val="clear" w:fill="181818"/>
+          <w:highlight w:val="none"/>
+          <w:shd w:val="clear" w:color="auto" w:fill="auto"/>
         </w:rPr>
         <w:t>Showtime Seats Viewer</w:t>
       </w:r>
@@ -1622,7 +1855,8 @@
           <w:spacing w:val="0"/>
           <w:sz w:val="15"/>
           <w:szCs w:val="15"/>
-          <w:shd w:val="clear" w:fill="181818"/>
+          <w:highlight w:val="none"/>
+          <w:shd w:val="clear" w:color="auto" w:fill="auto"/>
         </w:rPr>
         <w:t> - Xem sơ đồ ghế suất chiếu</w:t>
       </w:r>
@@ -1639,6 +1873,10 @@
         <w:suppressLineNumbers w:val="0"/>
         <w:spacing w:before="0" w:beforeAutospacing="1" w:after="0" w:afterAutospacing="1"/>
         <w:ind w:left="720" w:hanging="360"/>
+        <w:rPr>
+          <w:highlight w:val="none"/>
+          <w:shd w:val="clear" w:color="auto" w:fill="auto"/>
+        </w:rPr>
       </w:pPr>
       <w:r>
         <w:rPr>
@@ -1651,8 +1889,9 @@
           <w:spacing w:val="0"/>
           <w:sz w:val="14"/>
           <w:szCs w:val="14"/>
+          <w:highlight w:val="none"/>
           <w:bdr w:val="none" w:color="auto" w:sz="0" w:space="0"/>
-          <w:shd w:val="clear" w:fill="3C3C3C"/>
+          <w:shd w:val="clear" w:color="auto" w:fill="auto"/>
         </w:rPr>
         <w:t>GET /showtimes/{id}/seats</w:t>
       </w:r>
@@ -1666,7 +1905,8 @@
           <w:spacing w:val="0"/>
           <w:sz w:val="15"/>
           <w:szCs w:val="15"/>
-          <w:shd w:val="clear" w:fill="181818"/>
+          <w:highlight w:val="none"/>
+          <w:shd w:val="clear" w:color="auto" w:fill="auto"/>
         </w:rPr>
         <w:t> - Lấy seat map với giá vé</w:t>
       </w:r>
@@ -1683,18 +1923,23 @@
         <w:suppressLineNumbers w:val="0"/>
         <w:spacing w:before="0" w:beforeAutospacing="1" w:after="0" w:afterAutospacing="1"/>
         <w:ind w:left="720" w:hanging="360"/>
-      </w:pPr>
-      <w:r>
-        <w:rPr>
-          <w:rFonts w:hint="default" w:ascii="Segoe UI" w:hAnsi="Segoe UI" w:eastAsia="Segoe UI" w:cs="Segoe UI"/>
-          <w:i w:val="0"/>
-          <w:iCs w:val="0"/>
-          <w:caps w:val="0"/>
-          <w:color w:val="CCCCCC"/>
-          <w:spacing w:val="0"/>
-          <w:sz w:val="15"/>
-          <w:szCs w:val="15"/>
-          <w:shd w:val="clear" w:fill="181818"/>
+        <w:rPr>
+          <w:highlight w:val="none"/>
+          <w:shd w:val="clear" w:color="auto" w:fill="auto"/>
+        </w:rPr>
+      </w:pPr>
+      <w:r>
+        <w:rPr>
+          <w:rFonts w:hint="default" w:ascii="Segoe UI" w:hAnsi="Segoe UI" w:eastAsia="Segoe UI" w:cs="Segoe UI"/>
+          <w:i w:val="0"/>
+          <w:iCs w:val="0"/>
+          <w:caps w:val="0"/>
+          <w:color w:val="CCCCCC"/>
+          <w:spacing w:val="0"/>
+          <w:sz w:val="15"/>
+          <w:szCs w:val="15"/>
+          <w:highlight w:val="none"/>
+          <w:shd w:val="clear" w:color="auto" w:fill="auto"/>
         </w:rPr>
         <w:t>Response: </w:t>
       </w:r>
@@ -1709,8 +1954,9 @@
           <w:spacing w:val="0"/>
           <w:sz w:val="14"/>
           <w:szCs w:val="14"/>
+          <w:highlight w:val="none"/>
           <w:bdr w:val="none" w:color="auto" w:sz="0" w:space="0"/>
-          <w:shd w:val="clear" w:fill="3C3C3C"/>
+          <w:shd w:val="clear" w:color="auto" w:fill="auto"/>
         </w:rPr>
         <w:t>seat_map</w:t>
       </w:r>
@@ -1724,7 +1970,8 @@
           <w:spacing w:val="0"/>
           <w:sz w:val="15"/>
           <w:szCs w:val="15"/>
-          <w:shd w:val="clear" w:fill="181818"/>
+          <w:highlight w:val="none"/>
+          <w:shd w:val="clear" w:color="auto" w:fill="auto"/>
         </w:rPr>
         <w:t>, </w:t>
       </w:r>
@@ -1739,8 +1986,9 @@
           <w:spacing w:val="0"/>
           <w:sz w:val="14"/>
           <w:szCs w:val="14"/>
+          <w:highlight w:val="none"/>
           <w:bdr w:val="none" w:color="auto" w:sz="0" w:space="0"/>
-          <w:shd w:val="clear" w:fill="3C3C3C"/>
+          <w:shd w:val="clear" w:color="auto" w:fill="auto"/>
         </w:rPr>
         <w:t>ticketPrices</w:t>
       </w:r>
@@ -1754,7 +2002,8 @@
           <w:spacing w:val="0"/>
           <w:sz w:val="15"/>
           <w:szCs w:val="15"/>
-          <w:shd w:val="clear" w:fill="181818"/>
+          <w:highlight w:val="none"/>
+          <w:shd w:val="clear" w:color="auto" w:fill="auto"/>
         </w:rPr>
         <w:t>, </w:t>
       </w:r>
@@ -1769,8 +2018,9 @@
           <w:spacing w:val="0"/>
           <w:sz w:val="14"/>
           <w:szCs w:val="14"/>
+          <w:highlight w:val="none"/>
           <w:bdr w:val="none" w:color="auto" w:sz="0" w:space="0"/>
-          <w:shd w:val="clear" w:fill="3C3C3C"/>
+          <w:shd w:val="clear" w:color="auto" w:fill="auto"/>
         </w:rPr>
         <w:t>rules</w:t>
       </w:r>
@@ -1787,18 +2037,23 @@
         <w:suppressLineNumbers w:val="0"/>
         <w:spacing w:before="0" w:beforeAutospacing="1" w:after="0" w:afterAutospacing="1"/>
         <w:ind w:left="720" w:hanging="360"/>
-      </w:pPr>
-      <w:r>
-        <w:rPr>
-          <w:rFonts w:hint="default" w:ascii="Segoe UI" w:hAnsi="Segoe UI" w:eastAsia="Segoe UI" w:cs="Segoe UI"/>
-          <w:i w:val="0"/>
-          <w:iCs w:val="0"/>
-          <w:caps w:val="0"/>
-          <w:color w:val="CCCCCC"/>
-          <w:spacing w:val="0"/>
-          <w:sz w:val="15"/>
-          <w:szCs w:val="15"/>
-          <w:shd w:val="clear" w:fill="181818"/>
+        <w:rPr>
+          <w:highlight w:val="none"/>
+          <w:shd w:val="clear" w:color="auto" w:fill="auto"/>
+        </w:rPr>
+      </w:pPr>
+      <w:r>
+        <w:rPr>
+          <w:rFonts w:hint="default" w:ascii="Segoe UI" w:hAnsi="Segoe UI" w:eastAsia="Segoe UI" w:cs="Segoe UI"/>
+          <w:i w:val="0"/>
+          <w:iCs w:val="0"/>
+          <w:caps w:val="0"/>
+          <w:color w:val="CCCCCC"/>
+          <w:spacing w:val="0"/>
+          <w:sz w:val="15"/>
+          <w:szCs w:val="15"/>
+          <w:highlight w:val="none"/>
+          <w:shd w:val="clear" w:color="auto" w:fill="auto"/>
         </w:rPr>
         <w:t>Use case: Xem tình trạng ghế đã đặt/còn trống</w:t>
       </w:r>
@@ -1818,23 +2073,26 @@
           <w:i w:val="0"/>
           <w:iCs w:val="0"/>
           <w:caps w:val="0"/>
-          <w:color w:val="CCCCCC"/>
-          <w:spacing w:val="0"/>
-          <w:sz w:val="15"/>
-          <w:szCs w:val="15"/>
-        </w:rPr>
-      </w:pPr>
-      <w:r>
-        <w:rPr>
-          <w:rFonts w:hint="default" w:ascii="Segoe UI" w:hAnsi="Segoe UI" w:eastAsia="Segoe UI" w:cs="Segoe UI"/>
-          <w:i w:val="0"/>
-          <w:iCs w:val="0"/>
-          <w:caps w:val="0"/>
-          <w:color w:val="CCCCCC"/>
-          <w:spacing w:val="0"/>
-          <w:sz w:val="15"/>
-          <w:szCs w:val="15"/>
-          <w:shd w:val="clear" w:fill="181818"/>
+          <w:color w:val="FF0000"/>
+          <w:spacing w:val="0"/>
+          <w:sz w:val="15"/>
+          <w:szCs w:val="15"/>
+          <w:highlight w:val="none"/>
+          <w:shd w:val="clear" w:color="auto" w:fill="auto"/>
+        </w:rPr>
+      </w:pPr>
+      <w:r>
+        <w:rPr>
+          <w:rFonts w:hint="default" w:ascii="Segoe UI" w:hAnsi="Segoe UI" w:eastAsia="Segoe UI" w:cs="Segoe UI"/>
+          <w:i w:val="0"/>
+          <w:iCs w:val="0"/>
+          <w:caps w:val="0"/>
+          <w:color w:val="FF0000"/>
+          <w:spacing w:val="0"/>
+          <w:sz w:val="15"/>
+          <w:szCs w:val="15"/>
+          <w:highlight w:val="none"/>
+          <w:shd w:val="clear" w:color="auto" w:fill="auto"/>
         </w:rPr>
         <w:t>6. </w:t>
       </w:r>
@@ -1847,11 +2105,12 @@
           <w:i w:val="0"/>
           <w:iCs w:val="0"/>
           <w:caps w:val="0"/>
-          <w:color w:val="CCCCCC"/>
-          <w:spacing w:val="0"/>
-          <w:sz w:val="15"/>
-          <w:szCs w:val="15"/>
-          <w:shd w:val="clear" w:fill="181818"/>
+          <w:color w:val="FF0000"/>
+          <w:spacing w:val="0"/>
+          <w:sz w:val="15"/>
+          <w:szCs w:val="15"/>
+          <w:highlight w:val="none"/>
+          <w:shd w:val="clear" w:color="auto" w:fill="auto"/>
         </w:rPr>
         <w:t>Session TTL</w:t>
       </w:r>
@@ -1861,11 +2120,12 @@
           <w:i w:val="0"/>
           <w:iCs w:val="0"/>
           <w:caps w:val="0"/>
-          <w:color w:val="CCCCCC"/>
-          <w:spacing w:val="0"/>
-          <w:sz w:val="15"/>
-          <w:szCs w:val="15"/>
-          <w:shd w:val="clear" w:fill="181818"/>
+          <w:color w:val="FF0000"/>
+          <w:spacing w:val="0"/>
+          <w:sz w:val="15"/>
+          <w:szCs w:val="15"/>
+          <w:highlight w:val="none"/>
+          <w:shd w:val="clear" w:color="auto" w:fill="auto"/>
         </w:rPr>
         <w:t> - Quản lý timeout đặt vé</w:t>
       </w:r>
@@ -1882,6 +2142,10 @@
         <w:suppressLineNumbers w:val="0"/>
         <w:spacing w:before="0" w:beforeAutospacing="1" w:after="0" w:afterAutospacing="1"/>
         <w:ind w:left="720" w:hanging="360"/>
+        <w:rPr>
+          <w:highlight w:val="none"/>
+          <w:shd w:val="clear" w:color="auto" w:fill="auto"/>
+        </w:rPr>
       </w:pPr>
       <w:r>
         <w:rPr>
@@ -1894,8 +2158,9 @@
           <w:spacing w:val="0"/>
           <w:sz w:val="14"/>
           <w:szCs w:val="14"/>
+          <w:highlight w:val="none"/>
           <w:bdr w:val="none" w:color="auto" w:sz="0" w:space="0"/>
-          <w:shd w:val="clear" w:fill="3C3C3C"/>
+          <w:shd w:val="clear" w:color="auto" w:fill="auto"/>
         </w:rPr>
         <w:t>GET /showtimes/showtime/{showtimeId}/ttl</w:t>
       </w:r>
@@ -1909,7 +2174,8 @@
           <w:spacing w:val="0"/>
           <w:sz w:val="15"/>
           <w:szCs w:val="15"/>
-          <w:shd w:val="clear" w:fill="181818"/>
+          <w:highlight w:val="none"/>
+          <w:shd w:val="clear" w:color="auto" w:fill="auto"/>
         </w:rPr>
         <w:t> - Lấy thời gian còn lại</w:t>
       </w:r>
@@ -1926,18 +2192,23 @@
         <w:suppressLineNumbers w:val="0"/>
         <w:spacing w:before="0" w:beforeAutospacing="1" w:after="0" w:afterAutospacing="1"/>
         <w:ind w:left="720" w:hanging="360"/>
-      </w:pPr>
-      <w:r>
-        <w:rPr>
-          <w:rFonts w:hint="default" w:ascii="Segoe UI" w:hAnsi="Segoe UI" w:eastAsia="Segoe UI" w:cs="Segoe UI"/>
-          <w:i w:val="0"/>
-          <w:iCs w:val="0"/>
-          <w:caps w:val="0"/>
-          <w:color w:val="CCCCCC"/>
-          <w:spacing w:val="0"/>
-          <w:sz w:val="15"/>
-          <w:szCs w:val="15"/>
-          <w:shd w:val="clear" w:fill="181818"/>
+        <w:rPr>
+          <w:highlight w:val="none"/>
+          <w:shd w:val="clear" w:color="auto" w:fill="auto"/>
+        </w:rPr>
+      </w:pPr>
+      <w:r>
+        <w:rPr>
+          <w:rFonts w:hint="default" w:ascii="Segoe UI" w:hAnsi="Segoe UI" w:eastAsia="Segoe UI" w:cs="Segoe UI"/>
+          <w:i w:val="0"/>
+          <w:iCs w:val="0"/>
+          <w:caps w:val="0"/>
+          <w:color w:val="CCCCCC"/>
+          <w:spacing w:val="0"/>
+          <w:sz w:val="15"/>
+          <w:szCs w:val="15"/>
+          <w:highlight w:val="none"/>
+          <w:shd w:val="clear" w:color="auto" w:fill="auto"/>
         </w:rPr>
         <w:t>Response: </w:t>
       </w:r>
@@ -1952,8 +2223,9 @@
           <w:spacing w:val="0"/>
           <w:sz w:val="14"/>
           <w:szCs w:val="14"/>
+          <w:highlight w:val="none"/>
           <w:bdr w:val="none" w:color="auto" w:sz="0" w:space="0"/>
-          <w:shd w:val="clear" w:fill="3C3C3C"/>
+          <w:shd w:val="clear" w:color="auto" w:fill="auto"/>
         </w:rPr>
         <w:t>{ ttl: 100 }</w:t>
       </w:r>
@@ -1967,7 +2239,8 @@
           <w:spacing w:val="0"/>
           <w:sz w:val="15"/>
           <w:szCs w:val="15"/>
-          <w:shd w:val="clear" w:fill="181818"/>
+          <w:highlight w:val="none"/>
+          <w:shd w:val="clear" w:color="auto" w:fill="auto"/>
         </w:rPr>
         <w:t> (giây)</w:t>
       </w:r>
@@ -1984,18 +2257,23 @@
         <w:suppressLineNumbers w:val="0"/>
         <w:spacing w:before="0" w:beforeAutospacing="1" w:after="0" w:afterAutospacing="1"/>
         <w:ind w:left="720" w:hanging="360"/>
-      </w:pPr>
-      <w:r>
-        <w:rPr>
-          <w:rFonts w:hint="default" w:ascii="Segoe UI" w:hAnsi="Segoe UI" w:eastAsia="Segoe UI" w:cs="Segoe UI"/>
-          <w:i w:val="0"/>
-          <w:iCs w:val="0"/>
-          <w:caps w:val="0"/>
-          <w:color w:val="CCCCCC"/>
-          <w:spacing w:val="0"/>
-          <w:sz w:val="15"/>
-          <w:szCs w:val="15"/>
-          <w:shd w:val="clear" w:fill="181818"/>
+        <w:rPr>
+          <w:highlight w:val="none"/>
+          <w:shd w:val="clear" w:color="auto" w:fill="auto"/>
+        </w:rPr>
+      </w:pPr>
+      <w:r>
+        <w:rPr>
+          <w:rFonts w:hint="default" w:ascii="Segoe UI" w:hAnsi="Segoe UI" w:eastAsia="Segoe UI" w:cs="Segoe UI"/>
+          <w:i w:val="0"/>
+          <w:iCs w:val="0"/>
+          <w:caps w:val="0"/>
+          <w:color w:val="CCCCCC"/>
+          <w:spacing w:val="0"/>
+          <w:sz w:val="15"/>
+          <w:szCs w:val="15"/>
+          <w:highlight w:val="none"/>
+          <w:shd w:val="clear" w:color="auto" w:fill="auto"/>
         </w:rPr>
         <w:t>Use case: Hiển thị đếm ngược 10 phút giữ ghế</w:t>
       </w:r>
@@ -2019,19 +2297,22 @@
           <w:spacing w:val="0"/>
           <w:sz w:val="15"/>
           <w:szCs w:val="15"/>
-        </w:rPr>
-      </w:pPr>
-      <w:r>
-        <w:rPr>
-          <w:rFonts w:hint="default" w:ascii="Segoe UI" w:hAnsi="Segoe UI" w:eastAsia="Segoe UI" w:cs="Segoe UI"/>
-          <w:i w:val="0"/>
-          <w:iCs w:val="0"/>
-          <w:caps w:val="0"/>
-          <w:color w:val="CCCCCC"/>
-          <w:spacing w:val="0"/>
-          <w:sz w:val="15"/>
-          <w:szCs w:val="15"/>
-          <w:shd w:val="clear" w:fill="181818"/>
+          <w:highlight w:val="none"/>
+          <w:shd w:val="clear" w:color="auto" w:fill="auto"/>
+        </w:rPr>
+      </w:pPr>
+      <w:r>
+        <w:rPr>
+          <w:rFonts w:hint="default" w:ascii="Segoe UI" w:hAnsi="Segoe UI" w:eastAsia="Segoe UI" w:cs="Segoe UI"/>
+          <w:i w:val="0"/>
+          <w:iCs w:val="0"/>
+          <w:caps w:val="0"/>
+          <w:color w:val="CCCCCC"/>
+          <w:spacing w:val="0"/>
+          <w:sz w:val="15"/>
+          <w:szCs w:val="15"/>
+          <w:highlight w:val="none"/>
+          <w:shd w:val="clear" w:color="auto" w:fill="auto"/>
         </w:rPr>
         <w:t>7. </w:t>
       </w:r>
@@ -2048,7 +2329,8 @@
           <w:spacing w:val="0"/>
           <w:sz w:val="15"/>
           <w:szCs w:val="15"/>
-          <w:shd w:val="clear" w:fill="181818"/>
+          <w:highlight w:val="none"/>
+          <w:shd w:val="clear" w:color="auto" w:fill="auto"/>
         </w:rPr>
         <w:t>Ticket Pricing Management</w:t>
       </w:r>
@@ -2062,7 +2344,8 @@
           <w:spacing w:val="0"/>
           <w:sz w:val="15"/>
           <w:szCs w:val="15"/>
-          <w:shd w:val="clear" w:fill="181818"/>
+          <w:highlight w:val="none"/>
+          <w:shd w:val="clear" w:color="auto" w:fill="auto"/>
         </w:rPr>
         <w:t> - Quản lý giá vé</w:t>
       </w:r>
@@ -2079,6 +2362,10 @@
         <w:suppressLineNumbers w:val="0"/>
         <w:spacing w:before="0" w:beforeAutospacing="1" w:after="0" w:afterAutospacing="1"/>
         <w:ind w:left="720" w:hanging="360"/>
+        <w:rPr>
+          <w:highlight w:val="none"/>
+          <w:shd w:val="clear" w:color="auto" w:fill="auto"/>
+        </w:rPr>
       </w:pPr>
       <w:r>
         <w:rPr>
@@ -2091,8 +2378,9 @@
           <w:spacing w:val="0"/>
           <w:sz w:val="14"/>
           <w:szCs w:val="14"/>
+          <w:highlight w:val="none"/>
           <w:bdr w:val="none" w:color="auto" w:sz="0" w:space="0"/>
-          <w:shd w:val="clear" w:fill="3C3C3C"/>
+          <w:shd w:val="clear" w:color="auto" w:fill="auto"/>
         </w:rPr>
         <w:t>GET /ticket-pricings/hall/{hallId}</w:t>
       </w:r>
@@ -2106,7 +2394,8 @@
           <w:spacing w:val="0"/>
           <w:sz w:val="15"/>
           <w:szCs w:val="15"/>
-          <w:shd w:val="clear" w:fill="181818"/>
+          <w:highlight w:val="none"/>
+          <w:shd w:val="clear" w:color="auto" w:fill="auto"/>
         </w:rPr>
         <w:t> - Lấy bảng giá theo phòng</w:t>
       </w:r>
@@ -2123,6 +2412,10 @@
         <w:suppressLineNumbers w:val="0"/>
         <w:spacing w:before="0" w:beforeAutospacing="1" w:after="0" w:afterAutospacing="1"/>
         <w:ind w:left="720" w:hanging="360"/>
+        <w:rPr>
+          <w:highlight w:val="none"/>
+          <w:shd w:val="clear" w:color="auto" w:fill="auto"/>
+        </w:rPr>
       </w:pPr>
       <w:r>
         <w:rPr>
@@ -2135,8 +2428,9 @@
           <w:spacing w:val="0"/>
           <w:sz w:val="14"/>
           <w:szCs w:val="14"/>
+          <w:highlight w:val="none"/>
           <w:bdr w:val="none" w:color="auto" w:sz="0" w:space="0"/>
-          <w:shd w:val="clear" w:fill="3C3C3C"/>
+          <w:shd w:val="clear" w:color="auto" w:fill="auto"/>
         </w:rPr>
         <w:t>PATCH /ticket-pricings/pricing/{pricingId}</w:t>
       </w:r>
@@ -2150,7 +2444,8 @@
           <w:spacing w:val="0"/>
           <w:sz w:val="15"/>
           <w:szCs w:val="15"/>
-          <w:shd w:val="clear" w:fill="181818"/>
+          <w:highlight w:val="none"/>
+          <w:shd w:val="clear" w:color="auto" w:fill="auto"/>
         </w:rPr>
         <w:t> - Cập nhật giá</w:t>
       </w:r>
@@ -2167,18 +2462,23 @@
         <w:suppressLineNumbers w:val="0"/>
         <w:spacing w:before="0" w:beforeAutospacing="1" w:after="0" w:afterAutospacing="1"/>
         <w:ind w:left="720" w:hanging="360"/>
-      </w:pPr>
-      <w:r>
-        <w:rPr>
-          <w:rFonts w:hint="default" w:ascii="Segoe UI" w:hAnsi="Segoe UI" w:eastAsia="Segoe UI" w:cs="Segoe UI"/>
-          <w:i w:val="0"/>
-          <w:iCs w:val="0"/>
-          <w:caps w:val="0"/>
-          <w:color w:val="CCCCCC"/>
-          <w:spacing w:val="0"/>
-          <w:sz w:val="15"/>
-          <w:szCs w:val="15"/>
-          <w:shd w:val="clear" w:fill="181818"/>
+        <w:rPr>
+          <w:highlight w:val="none"/>
+          <w:shd w:val="clear" w:color="auto" w:fill="auto"/>
+        </w:rPr>
+      </w:pPr>
+      <w:r>
+        <w:rPr>
+          <w:rFonts w:hint="default" w:ascii="Segoe UI" w:hAnsi="Segoe UI" w:eastAsia="Segoe UI" w:cs="Segoe UI"/>
+          <w:i w:val="0"/>
+          <w:iCs w:val="0"/>
+          <w:caps w:val="0"/>
+          <w:color w:val="CCCCCC"/>
+          <w:spacing w:val="0"/>
+          <w:sz w:val="15"/>
+          <w:szCs w:val="15"/>
+          <w:highlight w:val="none"/>
+          <w:shd w:val="clear" w:color="auto" w:fill="auto"/>
         </w:rPr>
         <w:t>Use case: Set giá khác nhau theo loại ghế (VIP, Standard) và ngày (thường/cuối tuần)</w:t>
       </w:r>
@@ -2202,19 +2502,22 @@
           <w:spacing w:val="0"/>
           <w:sz w:val="15"/>
           <w:szCs w:val="15"/>
-        </w:rPr>
-      </w:pPr>
-      <w:r>
-        <w:rPr>
-          <w:rFonts w:hint="default" w:ascii="Segoe UI" w:hAnsi="Segoe UI" w:eastAsia="Segoe UI" w:cs="Segoe UI"/>
-          <w:i w:val="0"/>
-          <w:iCs w:val="0"/>
-          <w:caps w:val="0"/>
-          <w:color w:val="CCCCCC"/>
-          <w:spacing w:val="0"/>
-          <w:sz w:val="15"/>
-          <w:szCs w:val="15"/>
-          <w:shd w:val="clear" w:fill="181818"/>
+          <w:highlight w:val="none"/>
+          <w:shd w:val="clear" w:color="auto" w:fill="auto"/>
+        </w:rPr>
+      </w:pPr>
+      <w:r>
+        <w:rPr>
+          <w:rFonts w:hint="default" w:ascii="Segoe UI" w:hAnsi="Segoe UI" w:eastAsia="Segoe UI" w:cs="Segoe UI"/>
+          <w:i w:val="0"/>
+          <w:iCs w:val="0"/>
+          <w:caps w:val="0"/>
+          <w:color w:val="CCCCCC"/>
+          <w:spacing w:val="0"/>
+          <w:sz w:val="15"/>
+          <w:szCs w:val="15"/>
+          <w:highlight w:val="none"/>
+          <w:shd w:val="clear" w:color="auto" w:fill="auto"/>
         </w:rPr>
         <w:t>8. </w:t>
       </w:r>
@@ -2231,7 +2534,8 @@
           <w:spacing w:val="0"/>
           <w:sz w:val="15"/>
           <w:szCs w:val="15"/>
-          <w:shd w:val="clear" w:fill="181818"/>
+          <w:highlight w:val="none"/>
+          <w:shd w:val="clear" w:color="auto" w:fill="auto"/>
         </w:rPr>
         <w:t>Cinema Movies &amp; Showtimes Views</w:t>
       </w:r>
@@ -2245,7 +2549,8 @@
           <w:spacing w:val="0"/>
           <w:sz w:val="15"/>
           <w:szCs w:val="15"/>
-          <w:shd w:val="clear" w:fill="181818"/>
+          <w:highlight w:val="none"/>
+          <w:shd w:val="clear" w:color="auto" w:fill="auto"/>
         </w:rPr>
         <w:t> - Các view tổng hợp</w:t>
       </w:r>
@@ -2262,6 +2567,10 @@
         <w:suppressLineNumbers w:val="0"/>
         <w:spacing w:before="0" w:beforeAutospacing="1" w:after="0" w:afterAutospacing="1"/>
         <w:ind w:left="720" w:hanging="360"/>
+        <w:rPr>
+          <w:highlight w:val="none"/>
+          <w:shd w:val="clear" w:color="auto" w:fill="auto"/>
+        </w:rPr>
       </w:pPr>
       <w:r>
         <w:rPr>
@@ -2274,8 +2583,9 @@
           <w:spacing w:val="0"/>
           <w:sz w:val="14"/>
           <w:szCs w:val="14"/>
+          <w:highlight w:val="none"/>
           <w:bdr w:val="none" w:color="auto" w:sz="0" w:space="0"/>
-          <w:shd w:val="clear" w:fill="3C3C3C"/>
+          <w:shd w:val="clear" w:color="auto" w:fill="auto"/>
         </w:rPr>
         <w:t>GET /{cinemaId}/movies/{movieId}/showtimes</w:t>
       </w:r>
@@ -2289,7 +2599,8 @@
           <w:spacing w:val="0"/>
           <w:sz w:val="15"/>
           <w:szCs w:val="15"/>
-          <w:shd w:val="clear" w:fill="181818"/>
+          <w:highlight w:val="none"/>
+          <w:shd w:val="clear" w:color="auto" w:fill="auto"/>
         </w:rPr>
         <w:t> - Suất chiếu phim tại rạp</w:t>
       </w:r>
@@ -2306,6 +2617,10 @@
         <w:suppressLineNumbers w:val="0"/>
         <w:spacing w:before="0" w:beforeAutospacing="1" w:after="0" w:afterAutospacing="1"/>
         <w:ind w:left="720" w:hanging="360"/>
+        <w:rPr>
+          <w:highlight w:val="none"/>
+          <w:shd w:val="clear" w:color="auto" w:fill="auto"/>
+        </w:rPr>
       </w:pPr>
       <w:r>
         <w:rPr>
@@ -2318,8 +2633,9 @@
           <w:spacing w:val="0"/>
           <w:sz w:val="14"/>
           <w:szCs w:val="14"/>
+          <w:highlight w:val="none"/>
           <w:bdr w:val="none" w:color="auto" w:sz="0" w:space="0"/>
-          <w:shd w:val="clear" w:fill="3C3C3C"/>
+          <w:shd w:val="clear" w:color="auto" w:fill="auto"/>
         </w:rPr>
         <w:t>GET /{cinemaId}/movies/{movieId}/showtimes/admin</w:t>
       </w:r>
@@ -2333,7 +2649,8 @@
           <w:spacing w:val="0"/>
           <w:sz w:val="15"/>
           <w:szCs w:val="15"/>
-          <w:shd w:val="clear" w:fill="181818"/>
+          <w:highlight w:val="none"/>
+          <w:shd w:val="clear" w:color="auto" w:fill="auto"/>
         </w:rPr>
         <w:t> - Admin view với filter</w:t>
       </w:r>
@@ -2350,6 +2667,10 @@
         <w:suppressLineNumbers w:val="0"/>
         <w:spacing w:before="0" w:beforeAutospacing="1" w:after="0" w:afterAutospacing="1"/>
         <w:ind w:left="720" w:hanging="360"/>
+        <w:rPr>
+          <w:highlight w:val="none"/>
+          <w:shd w:val="clear" w:color="auto" w:fill="auto"/>
+        </w:rPr>
       </w:pPr>
       <w:r>
         <w:rPr>
@@ -2362,8 +2683,9 @@
           <w:spacing w:val="0"/>
           <w:sz w:val="14"/>
           <w:szCs w:val="14"/>
+          <w:highlight w:val="none"/>
           <w:bdr w:val="none" w:color="auto" w:sz="0" w:space="0"/>
-          <w:shd w:val="clear" w:fill="3C3C3C"/>
+          <w:shd w:val="clear" w:color="auto" w:fill="auto"/>
         </w:rPr>
         <w:t>GET /cinema/{cinemaId}/movies</w:t>
       </w:r>
@@ -2377,7 +2699,8 @@
           <w:spacing w:val="0"/>
           <w:sz w:val="15"/>
           <w:szCs w:val="15"/>
-          <w:shd w:val="clear" w:fill="181818"/>
+          <w:highlight w:val="none"/>
+          <w:shd w:val="clear" w:color="auto" w:fill="auto"/>
         </w:rPr>
         <w:t> - Phim đang chiếu tại rạp</w:t>
       </w:r>
@@ -2394,6 +2717,10 @@
         <w:suppressLineNumbers w:val="0"/>
         <w:spacing w:before="0" w:beforeAutospacing="1" w:after="0" w:afterAutospacing="1"/>
         <w:ind w:left="720" w:hanging="360"/>
+        <w:rPr>
+          <w:highlight w:val="none"/>
+          <w:shd w:val="clear" w:color="auto" w:fill="auto"/>
+        </w:rPr>
       </w:pPr>
       <w:r>
         <w:rPr>
@@ -2406,8 +2733,9 @@
           <w:spacing w:val="0"/>
           <w:sz w:val="14"/>
           <w:szCs w:val="14"/>
+          <w:highlight w:val="none"/>
           <w:bdr w:val="none" w:color="auto" w:sz="0" w:space="0"/>
-          <w:shd w:val="clear" w:fill="3C3C3C"/>
+          <w:shd w:val="clear" w:color="auto" w:fill="auto"/>
         </w:rPr>
         <w:t>GET /movies/showtimes</w:t>
       </w:r>
@@ -2421,7 +2749,8 @@
           <w:spacing w:val="0"/>
           <w:sz w:val="15"/>
           <w:szCs w:val="15"/>
-          <w:shd w:val="clear" w:fill="181818"/>
+          <w:highlight w:val="none"/>
+          <w:shd w:val="clear" w:color="auto" w:fill="auto"/>
         </w:rPr>
         <w:t> - Tất cả phim với rạp &amp; suất chiếu</w:t>
       </w:r>
@@ -2436,6 +2765,85 @@
         </w:numPr>
         <w:suppressLineNumbers w:val="0"/>
         <w:spacing w:before="0" w:beforeAutospacing="1" w:after="0" w:afterAutospacing="1"/>
+        <w:rPr>
+          <w:highlight w:val="none"/>
+          <w:shd w:val="clear" w:color="auto" w:fill="auto"/>
+        </w:rPr>
+      </w:pPr>
+    </w:p>
+    <w:p>
+      <w:pPr>
+        <w:keepNext w:val="0"/>
+        <w:keepLines w:val="0"/>
+        <w:widowControl/>
+        <w:numPr>
+          <w:ilvl w:val="0"/>
+          <w:numId w:val="13"/>
+        </w:numPr>
+        <w:suppressLineNumbers w:val="0"/>
+        <w:spacing w:before="0" w:beforeAutospacing="1" w:after="0" w:afterAutospacing="1"/>
+        <w:rPr>
+          <w:rFonts w:hint="default"/>
+          <w:highlight w:val="none"/>
+          <w:shd w:val="clear" w:color="auto" w:fill="auto"/>
+          <w:lang w:val="en-US"/>
+        </w:rPr>
+      </w:pPr>
+      <w:r>
+        <w:rPr>
+          <w:rFonts w:hint="default"/>
+          <w:highlight w:val="none"/>
+          <w:shd w:val="clear" w:color="auto" w:fill="auto"/>
+          <w:lang w:val="en-US"/>
+        </w:rPr>
+        <w:t>ShowTimes module chưa có mock data</w:t>
+      </w:r>
+    </w:p>
+    <w:p>
+      <w:pPr>
+        <w:keepNext w:val="0"/>
+        <w:keepLines w:val="0"/>
+        <w:widowControl/>
+        <w:numPr>
+          <w:ilvl w:val="0"/>
+          <w:numId w:val="13"/>
+        </w:numPr>
+        <w:suppressLineNumbers w:val="0"/>
+        <w:spacing w:before="0" w:beforeAutospacing="1" w:after="0" w:afterAutospacing="1"/>
+        <w:rPr>
+          <w:rFonts w:hint="default"/>
+          <w:highlight w:val="none"/>
+          <w:shd w:val="clear" w:color="auto" w:fill="auto"/>
+          <w:lang w:val="en-US"/>
+        </w:rPr>
+      </w:pPr>
+      <w:r>
+        <w:rPr>
+          <w:rFonts w:hint="default"/>
+          <w:highlight w:val="none"/>
+          <w:shd w:val="clear" w:color="auto" w:fill="auto"/>
+          <w:lang w:val="en-US"/>
+        </w:rPr>
+        <w:t>Movies module bị lỗi “Image”</w:t>
+      </w:r>
+    </w:p>
+    <w:p>
+      <w:pPr>
+        <w:keepNext w:val="0"/>
+        <w:keepLines w:val="0"/>
+        <w:widowControl/>
+        <w:numPr>
+          <w:ilvl w:val="0"/>
+          <w:numId w:val="13"/>
+        </w:numPr>
+        <w:suppressLineNumbers w:val="0"/>
+        <w:spacing w:before="0" w:beforeAutospacing="1" w:after="0" w:afterAutospacing="1"/>
+        <w:rPr>
+          <w:rFonts w:hint="default"/>
+          <w:highlight w:val="none"/>
+          <w:shd w:val="clear" w:color="auto" w:fill="auto"/>
+          <w:lang w:val="en-US"/>
+        </w:rPr>
       </w:pPr>
       <w:bookmarkStart w:id="0" w:name="_GoBack"/>
       <w:bookmarkEnd w:id="0"/>
@@ -2447,6 +2855,8 @@
         </w:numPr>
         <w:rPr>
           <w:rFonts w:hint="default"/>
+          <w:highlight w:val="none"/>
+          <w:shd w:val="clear" w:color="auto" w:fill="auto"/>
           <w:lang w:val="en-US"/>
         </w:rPr>
       </w:pPr>
@@ -3370,6 +3780,18 @@
     </w:lvl>
   </w:abstractNum>
   <w:abstractNum w:abstractNumId="7">
+    <w:nsid w:val="F2522610"/>
+    <w:multiLevelType w:val="singleLevel"/>
+    <w:tmpl w:val="F2522610"/>
+    <w:lvl w:ilvl="0" w:tentative="0">
+      <w:start w:val="1"/>
+      <w:numFmt w:val="decimal"/>
+      <w:suff w:val="space"/>
+      <w:lvlText w:val="%1."/>
+      <w:lvlJc w:val="left"/>
+    </w:lvl>
+  </w:abstractNum>
+  <w:abstractNum w:abstractNumId="8">
     <w:nsid w:val="307A20E0"/>
     <w:multiLevelType w:val="multilevel"/>
     <w:tmpl w:val="307A20E0"/>
@@ -3518,7 +3940,7 @@
       </w:rPr>
     </w:lvl>
   </w:abstractNum>
-  <w:abstractNum w:abstractNumId="8">
+  <w:abstractNum w:abstractNumId="9">
     <w:nsid w:val="35B76D4D"/>
     <w:multiLevelType w:val="singleLevel"/>
     <w:tmpl w:val="35B76D4D"/>
@@ -3533,7 +3955,7 @@
       </w:pPr>
     </w:lvl>
   </w:abstractNum>
-  <w:abstractNum w:abstractNumId="9">
+  <w:abstractNum w:abstractNumId="10">
     <w:nsid w:val="3C6C5E63"/>
     <w:multiLevelType w:val="singleLevel"/>
     <w:tmpl w:val="3C6C5E63"/>
@@ -3545,7 +3967,7 @@
       <w:lvlJc w:val="left"/>
     </w:lvl>
   </w:abstractNum>
-  <w:abstractNum w:abstractNumId="10">
+  <w:abstractNum w:abstractNumId="11">
     <w:nsid w:val="58C9F93B"/>
     <w:multiLevelType w:val="multilevel"/>
     <w:tmpl w:val="58C9F93B"/>
@@ -3695,10 +4117,10 @@
     </w:lvl>
   </w:abstractNum>
   <w:num w:numId="1">
-    <w:abstractNumId w:val="9"/>
+    <w:abstractNumId w:val="10"/>
   </w:num>
   <w:num w:numId="2">
-    <w:abstractNumId w:val="8"/>
+    <w:abstractNumId w:val="9"/>
   </w:num>
   <w:num w:numId="3">
     <w:abstractNumId w:val="6"/>
@@ -3710,10 +4132,10 @@
     <w:abstractNumId w:val="2"/>
   </w:num>
   <w:num w:numId="6">
-    <w:abstractNumId w:val="7"/>
+    <w:abstractNumId w:val="8"/>
   </w:num>
   <w:num w:numId="7">
-    <w:abstractNumId w:val="7"/>
+    <w:abstractNumId w:val="8"/>
     <w:lvlOverride w:ilvl="0">
       <w:startOverride w:val="1"/>
     </w:lvlOverride>
@@ -3743,7 +4165,7 @@
     </w:lvlOverride>
   </w:num>
   <w:num w:numId="8">
-    <w:abstractNumId w:val="10"/>
+    <w:abstractNumId w:val="11"/>
   </w:num>
   <w:num w:numId="9">
     <w:abstractNumId w:val="5"/>
@@ -3756,6 +4178,9 @@
   </w:num>
   <w:num w:numId="12">
     <w:abstractNumId w:val="0"/>
+  </w:num>
+  <w:num w:numId="13">
+    <w:abstractNumId w:val="7"/>
   </w:num>
 </w:numbering>
 </file>

</xml_diff>